<commit_message>
updated pa6 handout to reflect removed column from csv file
</commit_message>
<xml_diff>
--- a/homework/pa6/PA6.docx
+++ b/homework/pa6/PA6.docx
@@ -55,7 +55,6 @@
         <w:tblLook w:val="04A0" w:firstRow="1" w:lastRow="0" w:firstColumn="1" w:lastColumn="0" w:noHBand="0" w:noVBand="1"/>
       </w:tblPr>
       <w:tblGrid>
-        <w:gridCol w:w="1596"/>
         <w:gridCol w:w="1596"/>
         <w:gridCol w:w="1596"/>
         <w:gridCol w:w="1596"/>
@@ -88,22 +87,14 @@
             <w:tcW w:w="1596" w:type="dxa"/>
           </w:tcPr>
           <w:p>
-            <w:r>
-              <w:t>Cause Code</w:t>
-            </w:r>
-          </w:p>
-        </w:tc>
-        <w:tc>
-          <w:tcPr>
-            <w:tcW w:w="1596" w:type="dxa"/>
-          </w:tcPr>
-          <w:p>
             <w:pPr>
               <w:rPr>
                 <w:b/>
                 <w:i/>
               </w:rPr>
             </w:pPr>
+            <w:bookmarkStart w:id="0" w:name="_GoBack"/>
+            <w:bookmarkEnd w:id="0"/>
             <w:r>
               <w:rPr>
                 <w:b/>
@@ -374,7 +365,25 @@
                 <w:sz w:val="19"/>
                 <w:szCs w:val="19"/>
               </w:rPr>
-              <w:t xml:space="preserve">Do you want this data broken down by year (Y/N)?: </w:t>
+              <w:t>Do you want this data broken down by year (Y/N</w:t>
+            </w:r>
+            <w:proofErr w:type="gramStart"/>
+            <w:r>
+              <w:rPr>
+                <w:rFonts w:ascii="Consolas" w:hAnsi="Consolas"/>
+                <w:sz w:val="19"/>
+                <w:szCs w:val="19"/>
+              </w:rPr>
+              <w:t>)?:</w:t>
+            </w:r>
+            <w:proofErr w:type="gramEnd"/>
+            <w:r>
+              <w:rPr>
+                <w:rFonts w:ascii="Consolas" w:hAnsi="Consolas"/>
+                <w:sz w:val="19"/>
+                <w:szCs w:val="19"/>
+              </w:rPr>
+              <w:t xml:space="preserve"> </w:t>
             </w:r>
             <w:r>
               <w:rPr>
@@ -426,7 +435,25 @@
                 <w:sz w:val="19"/>
                 <w:szCs w:val="19"/>
               </w:rPr>
-              <w:t xml:space="preserve">Would you like to run another query (Y/N)?: </w:t>
+              <w:t>Would you like to run another query (Y/N</w:t>
+            </w:r>
+            <w:proofErr w:type="gramStart"/>
+            <w:r>
+              <w:rPr>
+                <w:rFonts w:ascii="Consolas" w:hAnsi="Consolas"/>
+                <w:sz w:val="19"/>
+                <w:szCs w:val="19"/>
+              </w:rPr>
+              <w:t>)?:</w:t>
+            </w:r>
+            <w:proofErr w:type="gramEnd"/>
+            <w:r>
+              <w:rPr>
+                <w:rFonts w:ascii="Consolas" w:hAnsi="Consolas"/>
+                <w:sz w:val="19"/>
+                <w:szCs w:val="19"/>
+              </w:rPr>
+              <w:t xml:space="preserve"> </w:t>
             </w:r>
             <w:r>
               <w:rPr>
@@ -460,7 +487,15 @@
         <w:t>death_rates.csv, which contains the death rates that you will use in your analysis.  Again</w:t>
       </w:r>
       <w:r>
-        <w:t xml:space="preserve">, I provide StringSplitter.h, which will greatly aid in your parsing of </w:t>
+        <w:t xml:space="preserve">, I provide </w:t>
+      </w:r>
+      <w:proofErr w:type="spellStart"/>
+      <w:r>
+        <w:t>StringSplitter.h</w:t>
+      </w:r>
+      <w:proofErr w:type="spellEnd"/>
+      <w:r>
+        <w:t xml:space="preserve">, which will greatly aid in your parsing of </w:t>
       </w:r>
       <w:r>
         <w:t>CSV</w:t>
@@ -521,14 +556,24 @@
       <w:r>
         <w:t xml:space="preserve">and </w:t>
       </w:r>
+      <w:proofErr w:type="spellStart"/>
       <w:r>
         <w:rPr>
           <w:i/>
         </w:rPr>
         <w:t>unordered_map</w:t>
       </w:r>
-      <w:r>
-        <w:t xml:space="preserve"> are programmed in exactly the same manner.</w:t>
+      <w:proofErr w:type="spellEnd"/>
+      <w:r>
+        <w:t xml:space="preserve"> </w:t>
+      </w:r>
+      <w:proofErr w:type="gramStart"/>
+      <w:r>
+        <w:t>are</w:t>
+      </w:r>
+      <w:proofErr w:type="gramEnd"/>
+      <w:r>
+        <w:t xml:space="preserve"> programmed in exactly the same manner.</w:t>
       </w:r>
     </w:p>
     <w:p>
@@ -540,7 +585,15 @@
         </w:numPr>
       </w:pPr>
       <w:r>
-        <w:t xml:space="preserve">Consider developing some sort of DataPoint class to contain a data entry.  This class would have </w:t>
+        <w:t xml:space="preserve">Consider developing some sort of </w:t>
+      </w:r>
+      <w:proofErr w:type="spellStart"/>
+      <w:r>
+        <w:t>DataPoint</w:t>
+      </w:r>
+      <w:proofErr w:type="spellEnd"/>
+      <w:r>
+        <w:t xml:space="preserve"> class to contain a data entry.  This class would have </w:t>
       </w:r>
       <w:r>
         <w:t xml:space="preserve">year, cause, state, and deaths properties. </w:t>
@@ -556,7 +609,15 @@
       </w:pPr>
       <w:r>
         <w:lastRenderedPageBreak/>
-        <w:t xml:space="preserve">Furthermore, consider how such a DataPoint class might be used in an additional State or Injury class.  </w:t>
+        <w:t xml:space="preserve">Furthermore, consider how such a </w:t>
+      </w:r>
+      <w:proofErr w:type="spellStart"/>
+      <w:r>
+        <w:t>DataPoint</w:t>
+      </w:r>
+      <w:proofErr w:type="spellEnd"/>
+      <w:r>
+        <w:t xml:space="preserve"> class might be used in an additional State or Injury class.  </w:t>
       </w:r>
     </w:p>
     <w:p>
@@ -753,15 +814,28 @@
         <w:t>6</w:t>
       </w:r>
       <w:r>
-        <w:t xml:space="preserve"> Checkin</w:t>
+        <w:t xml:space="preserve"> </w:t>
+      </w:r>
+      <w:proofErr w:type="spellStart"/>
+      <w:r>
+        <w:t>Checkin</w:t>
       </w:r>
       <w:r>
         <w:t>s</w:t>
       </w:r>
+      <w:proofErr w:type="spellEnd"/>
     </w:p>
     <w:p>
       <w:r>
-        <w:t>This assignment has no checkins.</w:t>
+        <w:t xml:space="preserve">This assignment has no </w:t>
+      </w:r>
+      <w:proofErr w:type="spellStart"/>
+      <w:r>
+        <w:t>checkins</w:t>
+      </w:r>
+      <w:proofErr w:type="spellEnd"/>
+      <w:r>
+        <w:t>.</w:t>
       </w:r>
     </w:p>
     <w:p>
@@ -787,8 +861,6 @@
       <w:r>
         <w:t>10</w:t>
       </w:r>
-      <w:bookmarkStart w:id="0" w:name="_GoBack"/>
-      <w:bookmarkEnd w:id="0"/>
       <w:r>
         <w:t>pts)</w:t>
       </w:r>
@@ -4410,6 +4482,7 @@
   <w:style w:type="character" w:default="1" w:styleId="DefaultParagraphFont">
     <w:name w:val="Default Paragraph Font"/>
     <w:uiPriority w:val="1"/>
+    <w:semiHidden/>
     <w:unhideWhenUsed/>
   </w:style>
   <w:style w:type="table" w:default="1" w:styleId="TableNormal">

</xml_diff>

<commit_message>
fixed typos in hw description.
</commit_message>
<xml_diff>
--- a/homework/pa6/PA6.docx
+++ b/homework/pa6/PA6.docx
@@ -1,6 +1,6 @@
 
 <file path=word/document.xml><?xml version="1.0" encoding="utf-8"?>
-<w:document xmlns:wpc="http://schemas.microsoft.com/office/word/2010/wordprocessingCanvas" xmlns:cx="http://schemas.microsoft.com/office/drawing/2014/chartex" xmlns:cx1="http://schemas.microsoft.com/office/drawing/2015/9/8/chartex" xmlns:cx2="http://schemas.microsoft.com/office/drawing/2015/10/21/chartex" xmlns:cx3="http://schemas.microsoft.com/office/drawing/2016/5/9/chartex" xmlns:cx4="http://schemas.microsoft.com/office/drawing/2016/5/10/chartex" xmlns:cx5="http://schemas.microsoft.com/office/drawing/2016/5/11/chartex" xmlns:cx6="http://schemas.microsoft.com/office/drawing/2016/5/12/chartex" xmlns:cx7="http://schemas.microsoft.com/office/drawing/2016/5/13/chartex" xmlns:cx8="http://schemas.microsoft.com/office/drawing/2016/5/14/chartex" xmlns:mc="http://schemas.openxmlformats.org/markup-compatibility/2006" xmlns:aink="http://schemas.microsoft.com/office/drawing/2016/ink" xmlns:am3d="http://schemas.microsoft.com/office/drawing/2017/model3d" xmlns:o="urn:schemas-microsoft-com:office:office" xmlns:r="http://schemas.openxmlformats.org/officeDocument/2006/relationships" xmlns:m="http://schemas.openxmlformats.org/officeDocument/2006/math" xmlns:v="urn:schemas-microsoft-com:vml" xmlns:wp14="http://schemas.microsoft.com/office/word/2010/wordprocessingDrawing" xmlns:wp="http://schemas.openxmlformats.org/drawingml/2006/wordprocessingDrawing" xmlns:w10="urn:schemas-microsoft-com:office:word" xmlns:w="http://schemas.openxmlformats.org/wordprocessingml/2006/main" xmlns:w14="http://schemas.microsoft.com/office/word/2010/wordml" xmlns:w15="http://schemas.microsoft.com/office/word/2012/wordml" xmlns:w16cid="http://schemas.microsoft.com/office/word/2016/wordml/cid" xmlns:w16se="http://schemas.microsoft.com/office/word/2015/wordml/symex" xmlns:wpg="http://schemas.microsoft.com/office/word/2010/wordprocessingGroup" xmlns:wpi="http://schemas.microsoft.com/office/word/2010/wordprocessingInk" xmlns:wne="http://schemas.microsoft.com/office/word/2006/wordml" xmlns:wps="http://schemas.microsoft.com/office/word/2010/wordprocessingShape" mc:Ignorable="w14 w15 w16se w16cid wp14">
+<w:document xmlns:wpc="http://schemas.microsoft.com/office/word/2010/wordprocessingCanvas" xmlns:cx="http://schemas.microsoft.com/office/drawing/2014/chartex" xmlns:cx1="http://schemas.microsoft.com/office/drawing/2015/9/8/chartex" xmlns:mc="http://schemas.openxmlformats.org/markup-compatibility/2006" xmlns:o="urn:schemas-microsoft-com:office:office" xmlns:r="http://schemas.openxmlformats.org/officeDocument/2006/relationships" xmlns:m="http://schemas.openxmlformats.org/officeDocument/2006/math" xmlns:v="urn:schemas-microsoft-com:vml" xmlns:wp14="http://schemas.microsoft.com/office/word/2010/wordprocessingDrawing" xmlns:wp="http://schemas.openxmlformats.org/drawingml/2006/wordprocessingDrawing" xmlns:w10="urn:schemas-microsoft-com:office:word" xmlns:w="http://schemas.openxmlformats.org/wordprocessingml/2006/main" xmlns:w14="http://schemas.microsoft.com/office/word/2010/wordml" xmlns:w15="http://schemas.microsoft.com/office/word/2012/wordml" xmlns:w16se="http://schemas.microsoft.com/office/word/2015/wordml/symex" xmlns:wpg="http://schemas.microsoft.com/office/word/2010/wordprocessingGroup" xmlns:wpi="http://schemas.microsoft.com/office/word/2010/wordprocessingInk" xmlns:wne="http://schemas.microsoft.com/office/word/2006/wordml" xmlns:wps="http://schemas.microsoft.com/office/word/2010/wordprocessingShape" mc:Ignorable="w14 w15 w16se wp14">
   <w:body>
     <w:p>
       <w:pPr>
@@ -58,31 +58,13 @@
         </w:r>
       </w:hyperlink>
       <w:r>
-        <w:t xml:space="preserve"> (note – this is a BIG file).  To make debugging simpler, I've included </w:t>
-      </w:r>
-      <w:proofErr w:type="spellStart"/>
-      <w:r>
-        <w:t>reduced.tsv</w:t>
-      </w:r>
-      <w:proofErr w:type="spellEnd"/>
-      <w:r>
-        <w:t xml:space="preserve"> and </w:t>
-      </w:r>
-      <w:proofErr w:type="spellStart"/>
-      <w:r>
-        <w:t>reducedTitles.tsv</w:t>
-      </w:r>
-      <w:proofErr w:type="spellEnd"/>
-      <w:r>
-        <w:t xml:space="preserve">, a reduced version of the full IMDB list, as well as </w:t>
-      </w:r>
-      <w:proofErr w:type="spellStart"/>
-      <w:r>
-        <w:t>basic.tsv</w:t>
-      </w:r>
-      <w:proofErr w:type="spellEnd"/>
-      <w:r>
-        <w:t>, which contains only 3 made up items that can get you started.  Let's begin by discussing the file format:</w:t>
+        <w:t xml:space="preserve"> (note – this is a BIG file).  To make debugging simpler, I've included reduced.tsv</w:t>
+      </w:r>
+      <w:r>
+        <w:t xml:space="preserve"> and reducedTitles.tsv</w:t>
+      </w:r>
+      <w:r>
+        <w:t>, a reduced version of the full IMDB list, as well as basic.tsv, which contains only 3 made up items that can get you started.  Let's begin by discussing the file format:</w:t>
       </w:r>
     </w:p>
     <w:p>
@@ -95,15 +77,7 @@
     </w:p>
     <w:p>
       <w:r>
-        <w:t xml:space="preserve">The IMDB data is in Tab Separated Value (TSV) format, which is very similar to CSV – instead of using commas to delineate cells, TSV uses tabs (\t) to delineate cells.  Let's take a look at the first three lines of </w:t>
-      </w:r>
-      <w:proofErr w:type="spellStart"/>
-      <w:r>
-        <w:t>reduced.tsv</w:t>
-      </w:r>
-      <w:proofErr w:type="spellEnd"/>
-      <w:r>
-        <w:t>:</w:t>
+        <w:t>The IMDB data is in Tab Separated Value (TSV) format, which is very similar to CSV – instead of using commas to delineate cells, TSV uses tabs (\t) to delineate cells.  Let's take a look at the first three lines of reduced.tsv:</w:t>
       </w:r>
     </w:p>
     <w:tbl>
@@ -128,7 +102,6 @@
                 <w:szCs w:val="16"/>
               </w:rPr>
             </w:pPr>
-            <w:proofErr w:type="spellStart"/>
             <w:r>
               <w:rPr>
                 <w:rFonts w:ascii="Consolas" w:hAnsi="Consolas"/>
@@ -138,7 +111,6 @@
               </w:rPr>
               <w:t>nconst</w:t>
             </w:r>
-            <w:proofErr w:type="spellEnd"/>
             <w:r>
               <w:rPr>
                 <w:rFonts w:ascii="Consolas" w:hAnsi="Consolas"/>
@@ -147,8 +119,8 @@
                 <w:highlight w:val="yellow"/>
               </w:rPr>
               <w:tab/>
-            </w:r>
-            <w:proofErr w:type="spellStart"/>
+              <w:t>primaryName</w:t>
+            </w:r>
             <w:r>
               <w:rPr>
                 <w:rFonts w:ascii="Consolas" w:hAnsi="Consolas"/>
@@ -156,9 +128,9 @@
                 <w:szCs w:val="16"/>
                 <w:highlight w:val="yellow"/>
               </w:rPr>
-              <w:t>primaryName</w:t>
-            </w:r>
-            <w:proofErr w:type="spellEnd"/>
+              <w:tab/>
+              <w:t>birthYear</w:t>
+            </w:r>
             <w:r>
               <w:rPr>
                 <w:rFonts w:ascii="Consolas" w:hAnsi="Consolas"/>
@@ -167,8 +139,8 @@
                 <w:highlight w:val="yellow"/>
               </w:rPr>
               <w:tab/>
-            </w:r>
-            <w:proofErr w:type="spellStart"/>
+              <w:t>deathYear</w:t>
+            </w:r>
             <w:r>
               <w:rPr>
                 <w:rFonts w:ascii="Consolas" w:hAnsi="Consolas"/>
@@ -176,9 +148,9 @@
                 <w:szCs w:val="16"/>
                 <w:highlight w:val="yellow"/>
               </w:rPr>
-              <w:t>birthYear</w:t>
-            </w:r>
-            <w:proofErr w:type="spellEnd"/>
+              <w:tab/>
+              <w:t>primaryProfession</w:t>
+            </w:r>
             <w:r>
               <w:rPr>
                 <w:rFonts w:ascii="Consolas" w:hAnsi="Consolas"/>
@@ -187,58 +159,8 @@
                 <w:highlight w:val="yellow"/>
               </w:rPr>
               <w:tab/>
-            </w:r>
-            <w:proofErr w:type="spellStart"/>
-            <w:r>
-              <w:rPr>
-                <w:rFonts w:ascii="Consolas" w:hAnsi="Consolas"/>
-                <w:sz w:val="16"/>
-                <w:szCs w:val="16"/>
-                <w:highlight w:val="yellow"/>
-              </w:rPr>
-              <w:t>deathYear</w:t>
-            </w:r>
-            <w:proofErr w:type="spellEnd"/>
-            <w:r>
-              <w:rPr>
-                <w:rFonts w:ascii="Consolas" w:hAnsi="Consolas"/>
-                <w:sz w:val="16"/>
-                <w:szCs w:val="16"/>
-                <w:highlight w:val="yellow"/>
-              </w:rPr>
-              <w:tab/>
-            </w:r>
-            <w:proofErr w:type="spellStart"/>
-            <w:r>
-              <w:rPr>
-                <w:rFonts w:ascii="Consolas" w:hAnsi="Consolas"/>
-                <w:sz w:val="16"/>
-                <w:szCs w:val="16"/>
-                <w:highlight w:val="yellow"/>
-              </w:rPr>
-              <w:t>primaryProfession</w:t>
-            </w:r>
-            <w:proofErr w:type="spellEnd"/>
-            <w:r>
-              <w:rPr>
-                <w:rFonts w:ascii="Consolas" w:hAnsi="Consolas"/>
-                <w:sz w:val="16"/>
-                <w:szCs w:val="16"/>
-                <w:highlight w:val="yellow"/>
-              </w:rPr>
-              <w:tab/>
-            </w:r>
-            <w:proofErr w:type="spellStart"/>
-            <w:r>
-              <w:rPr>
-                <w:rFonts w:ascii="Consolas" w:hAnsi="Consolas"/>
-                <w:sz w:val="16"/>
-                <w:szCs w:val="16"/>
-                <w:highlight w:val="yellow"/>
-              </w:rPr>
               <w:t>knownForTitles</w:t>
             </w:r>
-            <w:proofErr w:type="spellEnd"/>
           </w:p>
           <w:p>
             <w:pPr>
@@ -295,9 +217,8 @@
                 <w:highlight w:val="green"/>
               </w:rPr>
               <w:tab/>
-            </w:r>
-            <w:proofErr w:type="spellStart"/>
-            <w:proofErr w:type="gramStart"/>
+              <w:t>soundtrack,actor,miscellaneous</w:t>
+            </w:r>
             <w:r>
               <w:rPr>
                 <w:rFonts w:ascii="Consolas" w:hAnsi="Consolas"/>
@@ -305,26 +226,6 @@
                 <w:szCs w:val="16"/>
                 <w:highlight w:val="green"/>
               </w:rPr>
-              <w:t>soundtrack,actor</w:t>
-            </w:r>
-            <w:proofErr w:type="gramEnd"/>
-            <w:r>
-              <w:rPr>
-                <w:rFonts w:ascii="Consolas" w:hAnsi="Consolas"/>
-                <w:sz w:val="16"/>
-                <w:szCs w:val="16"/>
-                <w:highlight w:val="green"/>
-              </w:rPr>
-              <w:t>,miscellaneous</w:t>
-            </w:r>
-            <w:proofErr w:type="spellEnd"/>
-            <w:r>
-              <w:rPr>
-                <w:rFonts w:ascii="Consolas" w:hAnsi="Consolas"/>
-                <w:sz w:val="16"/>
-                <w:szCs w:val="16"/>
-                <w:highlight w:val="green"/>
-              </w:rPr>
               <w:tab/>
               <w:t>tt0072308,tt0043044,tt0050419,tt0053137</w:t>
             </w:r>
@@ -384,9 +285,8 @@
                 <w:highlight w:val="magenta"/>
               </w:rPr>
               <w:tab/>
-            </w:r>
-            <w:proofErr w:type="spellStart"/>
-            <w:proofErr w:type="gramStart"/>
+              <w:t>actress,soundtrack</w:t>
+            </w:r>
             <w:r>
               <w:rPr>
                 <w:rFonts w:ascii="Consolas" w:hAnsi="Consolas"/>
@@ -394,17 +294,6 @@
                 <w:szCs w:val="16"/>
                 <w:highlight w:val="magenta"/>
               </w:rPr>
-              <w:t>actress,soundtrack</w:t>
-            </w:r>
-            <w:proofErr w:type="spellEnd"/>
-            <w:proofErr w:type="gramEnd"/>
-            <w:r>
-              <w:rPr>
-                <w:rFonts w:ascii="Consolas" w:hAnsi="Consolas"/>
-                <w:sz w:val="16"/>
-                <w:szCs w:val="16"/>
-                <w:highlight w:val="magenta"/>
-              </w:rPr>
               <w:tab/>
               <w:t>tt0038355,tt0040506,tt0037382,tt0117057</w:t>
             </w:r>
@@ -457,29 +346,8 @@
                 <w:highlight w:val="cyan"/>
               </w:rPr>
               <w:tab/>
-            </w:r>
-            <w:proofErr w:type="spellStart"/>
-            <w:proofErr w:type="gramStart"/>
-            <w:r>
-              <w:rPr>
-                <w:rFonts w:ascii="Consolas" w:hAnsi="Consolas"/>
-                <w:sz w:val="16"/>
-                <w:szCs w:val="16"/>
-                <w:highlight w:val="cyan"/>
-              </w:rPr>
-              <w:t>actress,soundtrack</w:t>
-            </w:r>
-            <w:proofErr w:type="gramEnd"/>
-            <w:r>
-              <w:rPr>
-                <w:rFonts w:ascii="Consolas" w:hAnsi="Consolas"/>
-                <w:sz w:val="16"/>
-                <w:szCs w:val="16"/>
-                <w:highlight w:val="cyan"/>
-              </w:rPr>
-              <w:t>,producer</w:t>
-            </w:r>
-            <w:proofErr w:type="spellEnd"/>
+              <w:t>actress,soundtrack,producer</w:t>
+            </w:r>
             <w:r>
               <w:rPr>
                 <w:rFonts w:ascii="Consolas" w:hAnsi="Consolas"/>
@@ -600,15 +468,7 @@
         <w:t>In order to make this assignment both more approachable and easier to grade, I have broken down this assignment into a series of tasks</w:t>
       </w:r>
       <w:r>
-        <w:t>.  Note that examples are using the "</w:t>
-      </w:r>
-      <w:proofErr w:type="spellStart"/>
-      <w:r>
-        <w:t>reduced.tsv</w:t>
-      </w:r>
-      <w:proofErr w:type="spellEnd"/>
-      <w:r>
-        <w:t xml:space="preserve">" file provided.  </w:t>
+        <w:t xml:space="preserve">.  Note that examples are using the "reduced.tsv" file provided.  </w:t>
       </w:r>
     </w:p>
     <w:p>
@@ -1120,7 +980,6 @@
       <w:r>
         <w:t xml:space="preserve">is more than </w:t>
       </w:r>
-      <w:proofErr w:type="spellStart"/>
       <w:r>
         <w:rPr>
           <w:b/>
@@ -1128,7 +987,6 @@
         </w:rPr>
         <w:t>max_degree</w:t>
       </w:r>
-      <w:proofErr w:type="spellEnd"/>
       <w:r>
         <w:rPr>
           <w:b/>
@@ -1288,16 +1146,8 @@
               <w:rPr>
                 <w:rFonts w:ascii="Consolas" w:hAnsi="Consolas"/>
               </w:rPr>
-              <w:t xml:space="preserve">Ursula </w:t>
-            </w:r>
-            <w:proofErr w:type="spellStart"/>
-            <w:r>
-              <w:rPr>
-                <w:rFonts w:ascii="Consolas" w:hAnsi="Consolas"/>
-              </w:rPr>
-              <w:t>Andress</w:t>
-            </w:r>
-            <w:proofErr w:type="spellEnd"/>
+              <w:t>Ursula Andress</w:t>
+            </w:r>
             <w:r>
               <w:rPr>
                 <w:rFonts w:ascii="Consolas" w:hAnsi="Consolas"/>
@@ -1367,31 +1217,7 @@
     </w:p>
     <w:p>
       <w:r>
-        <w:t>You are provided with foundational classes for Actor and Movie, which you are required to use.  However, they may be modified to suit your needs.  Also included are two data files (</w:t>
-      </w:r>
-      <w:proofErr w:type="spellStart"/>
-      <w:r>
-        <w:t>basic.tsv</w:t>
-      </w:r>
-      <w:proofErr w:type="spellEnd"/>
-      <w:r>
-        <w:t xml:space="preserve">, </w:t>
-      </w:r>
-      <w:proofErr w:type="spellStart"/>
-      <w:r>
-        <w:t>reduced.tsv</w:t>
-      </w:r>
-      <w:proofErr w:type="spellEnd"/>
-      <w:r>
-        <w:t xml:space="preserve">).  The beginning of this document links to the full IMDB file which may be fun for testing.  Lastly, I provide </w:t>
-      </w:r>
-      <w:proofErr w:type="spellStart"/>
-      <w:r>
-        <w:t>StringSplitter.h</w:t>
-      </w:r>
-      <w:proofErr w:type="spellEnd"/>
-      <w:r>
-        <w:t>, which will greatly aid in your parsing of TSV files.</w:t>
+        <w:t>You are provided with foundational classes for Actor and Movie, which you are required to use.  However, they may be modified to suit your needs.  Also included are two data files (basic.tsv, reduced.tsv).  The beginning of this document links to the full IMDB file which may be fun for testing.  Lastly, I provide StringSplitter.h, which will greatly aid in your parsing of TSV files.</w:t>
       </w:r>
     </w:p>
     <w:p>
@@ -1411,7 +1237,10 @@
         </w:numPr>
       </w:pPr>
       <w:r>
-        <w:t>Start with Task #3 as it is by far the easiest</w:t>
+        <w:t>Start with Task #2</w:t>
+      </w:r>
+      <w:r>
+        <w:t xml:space="preserve"> as it is by far the easiest</w:t>
       </w:r>
     </w:p>
     <w:p>
@@ -1423,7 +1252,13 @@
         </w:numPr>
       </w:pPr>
       <w:r>
-        <w:t xml:space="preserve">Next, try for Task #4A as it's the most straight forward of the remaining tasks. </w:t>
+        <w:t>Next, try for Task #</w:t>
+      </w:r>
+      <w:r>
+        <w:t>3</w:t>
+      </w:r>
+      <w:r>
+        <w:t xml:space="preserve"> as it's the most straight forward of the remaining tasks. </w:t>
       </w:r>
     </w:p>
     <w:p>
@@ -1435,7 +1270,19 @@
         </w:numPr>
       </w:pPr>
       <w:r>
-        <w:t xml:space="preserve">Depending on your implementation of Task #4A, completing Task #4B may be rather difficult.  If this is the case, consider switching to Task #5 and looping back to 4B if you have the time. </w:t>
+        <w:t>Depending on</w:t>
+      </w:r>
+      <w:r>
+        <w:t xml:space="preserve"> your implementation of Task #3, completing Task #4</w:t>
+      </w:r>
+      <w:r>
+        <w:t xml:space="preserve"> may be rather difficult.  If this is the case, consider switching to Task #5 and looping back to</w:t>
+      </w:r>
+      <w:r>
+        <w:t xml:space="preserve"> 4</w:t>
+      </w:r>
+      <w:r>
+        <w:t xml:space="preserve"> if you have the time. </w:t>
       </w:r>
     </w:p>
     <w:p>
@@ -1447,7 +1294,10 @@
         </w:numPr>
       </w:pPr>
       <w:r>
-        <w:t xml:space="preserve">Task #4B and Task #5 are related and have the potential to share a lot of code.  It may be helpful to think about this before you tackle either.  </w:t>
+        <w:t>Task #4</w:t>
+      </w:r>
+      <w:r>
+        <w:t xml:space="preserve"> and Task #5 are related and have the potential to share a lot of code.  It may be helpful to think about this before you tackle either.  </w:t>
       </w:r>
     </w:p>
     <w:p>
@@ -1630,44 +1480,42 @@
         <w:t>6</w:t>
       </w:r>
       <w:r>
-        <w:t xml:space="preserve"> </w:t>
-      </w:r>
-      <w:proofErr w:type="spellStart"/>
-      <w:r>
-        <w:t>Checkin</w:t>
+        <w:t xml:space="preserve"> Checkin</w:t>
       </w:r>
       <w:r>
         <w:t>s</w:t>
       </w:r>
-      <w:proofErr w:type="spellEnd"/>
     </w:p>
     <w:p>
       <w:r>
         <w:t>During lab</w:t>
       </w:r>
       <w:r>
-        <w:t xml:space="preserve"> 11</w:t>
+        <w:t xml:space="preserve"> 12</w:t>
       </w:r>
       <w:r>
         <w:t xml:space="preserve">, you must demonstrate </w:t>
+      </w:r>
+      <w:r>
+        <w:t>progress in your programming project.</w:t>
+      </w:r>
+    </w:p>
+    <w:p>
+      <w:pPr>
+        <w:pStyle w:val="Heading2"/>
+      </w:pPr>
+      <w:r>
+        <w:t>Grading Criteria</w:t>
+      </w:r>
+    </w:p>
+    <w:p>
+      <w:r>
+        <w:t>Your assignment will be judged by the following cr</w:t>
       </w:r>
       <w:bookmarkStart w:id="0" w:name="_GoBack"/>
       <w:bookmarkEnd w:id="0"/>
       <w:r>
-        <w:t>progress in your programming project.</w:t>
-      </w:r>
-    </w:p>
-    <w:p>
-      <w:pPr>
-        <w:pStyle w:val="Heading2"/>
-      </w:pPr>
-      <w:r>
-        <w:t>Grading Criteria</w:t>
-      </w:r>
-    </w:p>
-    <w:p>
-      <w:r>
-        <w:t>Your assignment will be judged by the following criteria:</w:t>
+        <w:t>iteria:</w:t>
       </w:r>
     </w:p>
     <w:p>
@@ -1701,15 +1549,7 @@
         <w:pStyle w:val="Heading3"/>
       </w:pPr>
       <w:r>
-        <w:t xml:space="preserve">PA </w:t>
-      </w:r>
-      <w:proofErr w:type="spellStart"/>
-      <w:r>
-        <w:t>Checkin</w:t>
-      </w:r>
-      <w:proofErr w:type="spellEnd"/>
-      <w:r>
-        <w:t xml:space="preserve"> (</w:t>
+        <w:t>PA Checkin (</w:t>
       </w:r>
       <w:r>
         <w:t>10</w:t>
@@ -1898,7 +1738,7 @@
 </file>
 
 <file path=word/endnotes.xml><?xml version="1.0" encoding="utf-8"?>
-<w:endnotes xmlns:wpc="http://schemas.microsoft.com/office/word/2010/wordprocessingCanvas" xmlns:cx="http://schemas.microsoft.com/office/drawing/2014/chartex" xmlns:cx1="http://schemas.microsoft.com/office/drawing/2015/9/8/chartex" xmlns:cx2="http://schemas.microsoft.com/office/drawing/2015/10/21/chartex" xmlns:cx3="http://schemas.microsoft.com/office/drawing/2016/5/9/chartex" xmlns:cx4="http://schemas.microsoft.com/office/drawing/2016/5/10/chartex" xmlns:cx5="http://schemas.microsoft.com/office/drawing/2016/5/11/chartex" xmlns:cx6="http://schemas.microsoft.com/office/drawing/2016/5/12/chartex" xmlns:cx7="http://schemas.microsoft.com/office/drawing/2016/5/13/chartex" xmlns:cx8="http://schemas.microsoft.com/office/drawing/2016/5/14/chartex" xmlns:mc="http://schemas.openxmlformats.org/markup-compatibility/2006" xmlns:aink="http://schemas.microsoft.com/office/drawing/2016/ink" xmlns:am3d="http://schemas.microsoft.com/office/drawing/2017/model3d" xmlns:o="urn:schemas-microsoft-com:office:office" xmlns:r="http://schemas.openxmlformats.org/officeDocument/2006/relationships" xmlns:m="http://schemas.openxmlformats.org/officeDocument/2006/math" xmlns:v="urn:schemas-microsoft-com:vml" xmlns:wp14="http://schemas.microsoft.com/office/word/2010/wordprocessingDrawing" xmlns:wp="http://schemas.openxmlformats.org/drawingml/2006/wordprocessingDrawing" xmlns:w10="urn:schemas-microsoft-com:office:word" xmlns:w="http://schemas.openxmlformats.org/wordprocessingml/2006/main" xmlns:w14="http://schemas.microsoft.com/office/word/2010/wordml" xmlns:w15="http://schemas.microsoft.com/office/word/2012/wordml" xmlns:w16cid="http://schemas.microsoft.com/office/word/2016/wordml/cid" xmlns:w16se="http://schemas.microsoft.com/office/word/2015/wordml/symex" xmlns:wpg="http://schemas.microsoft.com/office/word/2010/wordprocessingGroup" xmlns:wpi="http://schemas.microsoft.com/office/word/2010/wordprocessingInk" xmlns:wne="http://schemas.microsoft.com/office/word/2006/wordml" xmlns:wps="http://schemas.microsoft.com/office/word/2010/wordprocessingShape" mc:Ignorable="w14 w15 w16se w16cid wp14">
+<w:endnotes xmlns:wpc="http://schemas.microsoft.com/office/word/2010/wordprocessingCanvas" xmlns:cx="http://schemas.microsoft.com/office/drawing/2014/chartex" xmlns:cx1="http://schemas.microsoft.com/office/drawing/2015/9/8/chartex" xmlns:mc="http://schemas.openxmlformats.org/markup-compatibility/2006" xmlns:o="urn:schemas-microsoft-com:office:office" xmlns:r="http://schemas.openxmlformats.org/officeDocument/2006/relationships" xmlns:m="http://schemas.openxmlformats.org/officeDocument/2006/math" xmlns:v="urn:schemas-microsoft-com:vml" xmlns:wp14="http://schemas.microsoft.com/office/word/2010/wordprocessingDrawing" xmlns:wp="http://schemas.openxmlformats.org/drawingml/2006/wordprocessingDrawing" xmlns:w10="urn:schemas-microsoft-com:office:word" xmlns:w="http://schemas.openxmlformats.org/wordprocessingml/2006/main" xmlns:w14="http://schemas.microsoft.com/office/word/2010/wordml" xmlns:w15="http://schemas.microsoft.com/office/word/2012/wordml" xmlns:w16se="http://schemas.microsoft.com/office/word/2015/wordml/symex" xmlns:wpg="http://schemas.microsoft.com/office/word/2010/wordprocessingGroup" xmlns:wpi="http://schemas.microsoft.com/office/word/2010/wordprocessingInk" xmlns:wne="http://schemas.microsoft.com/office/word/2006/wordml" xmlns:wps="http://schemas.microsoft.com/office/word/2010/wordprocessingShape" mc:Ignorable="w14 w15 w16se wp14">
   <w:endnote w:type="separator" w:id="-1">
     <w:p>
       <w:pPr>
@@ -1923,7 +1763,7 @@
 </file>
 
 <file path=word/footnotes.xml><?xml version="1.0" encoding="utf-8"?>
-<w:footnotes xmlns:wpc="http://schemas.microsoft.com/office/word/2010/wordprocessingCanvas" xmlns:cx="http://schemas.microsoft.com/office/drawing/2014/chartex" xmlns:cx1="http://schemas.microsoft.com/office/drawing/2015/9/8/chartex" xmlns:cx2="http://schemas.microsoft.com/office/drawing/2015/10/21/chartex" xmlns:cx3="http://schemas.microsoft.com/office/drawing/2016/5/9/chartex" xmlns:cx4="http://schemas.microsoft.com/office/drawing/2016/5/10/chartex" xmlns:cx5="http://schemas.microsoft.com/office/drawing/2016/5/11/chartex" xmlns:cx6="http://schemas.microsoft.com/office/drawing/2016/5/12/chartex" xmlns:cx7="http://schemas.microsoft.com/office/drawing/2016/5/13/chartex" xmlns:cx8="http://schemas.microsoft.com/office/drawing/2016/5/14/chartex" xmlns:mc="http://schemas.openxmlformats.org/markup-compatibility/2006" xmlns:aink="http://schemas.microsoft.com/office/drawing/2016/ink" xmlns:am3d="http://schemas.microsoft.com/office/drawing/2017/model3d" xmlns:o="urn:schemas-microsoft-com:office:office" xmlns:r="http://schemas.openxmlformats.org/officeDocument/2006/relationships" xmlns:m="http://schemas.openxmlformats.org/officeDocument/2006/math" xmlns:v="urn:schemas-microsoft-com:vml" xmlns:wp14="http://schemas.microsoft.com/office/word/2010/wordprocessingDrawing" xmlns:wp="http://schemas.openxmlformats.org/drawingml/2006/wordprocessingDrawing" xmlns:w10="urn:schemas-microsoft-com:office:word" xmlns:w="http://schemas.openxmlformats.org/wordprocessingml/2006/main" xmlns:w14="http://schemas.microsoft.com/office/word/2010/wordml" xmlns:w15="http://schemas.microsoft.com/office/word/2012/wordml" xmlns:w16cid="http://schemas.microsoft.com/office/word/2016/wordml/cid" xmlns:w16se="http://schemas.microsoft.com/office/word/2015/wordml/symex" xmlns:wpg="http://schemas.microsoft.com/office/word/2010/wordprocessingGroup" xmlns:wpi="http://schemas.microsoft.com/office/word/2010/wordprocessingInk" xmlns:wne="http://schemas.microsoft.com/office/word/2006/wordml" xmlns:wps="http://schemas.microsoft.com/office/word/2010/wordprocessingShape" mc:Ignorable="w14 w15 w16se w16cid wp14">
+<w:footnotes xmlns:wpc="http://schemas.microsoft.com/office/word/2010/wordprocessingCanvas" xmlns:cx="http://schemas.microsoft.com/office/drawing/2014/chartex" xmlns:cx1="http://schemas.microsoft.com/office/drawing/2015/9/8/chartex" xmlns:mc="http://schemas.openxmlformats.org/markup-compatibility/2006" xmlns:o="urn:schemas-microsoft-com:office:office" xmlns:r="http://schemas.openxmlformats.org/officeDocument/2006/relationships" xmlns:m="http://schemas.openxmlformats.org/officeDocument/2006/math" xmlns:v="urn:schemas-microsoft-com:vml" xmlns:wp14="http://schemas.microsoft.com/office/word/2010/wordprocessingDrawing" xmlns:wp="http://schemas.openxmlformats.org/drawingml/2006/wordprocessingDrawing" xmlns:w10="urn:schemas-microsoft-com:office:word" xmlns:w="http://schemas.openxmlformats.org/wordprocessingml/2006/main" xmlns:w14="http://schemas.microsoft.com/office/word/2010/wordml" xmlns:w15="http://schemas.microsoft.com/office/word/2012/wordml" xmlns:w16se="http://schemas.microsoft.com/office/word/2015/wordml/symex" xmlns:wpg="http://schemas.microsoft.com/office/word/2010/wordprocessingGroup" xmlns:wpi="http://schemas.microsoft.com/office/word/2010/wordprocessingInk" xmlns:wne="http://schemas.microsoft.com/office/word/2006/wordml" xmlns:wps="http://schemas.microsoft.com/office/word/2010/wordprocessingShape" mc:Ignorable="w14 w15 w16se wp14">
   <w:footnote w:type="separator" w:id="-1">
     <w:p>
       <w:pPr>
@@ -1948,7 +1788,7 @@
 </file>
 
 <file path=word/numbering.xml><?xml version="1.0" encoding="utf-8"?>
-<w:numbering xmlns:wpc="http://schemas.microsoft.com/office/word/2010/wordprocessingCanvas" xmlns:cx="http://schemas.microsoft.com/office/drawing/2014/chartex" xmlns:cx1="http://schemas.microsoft.com/office/drawing/2015/9/8/chartex" xmlns:cx2="http://schemas.microsoft.com/office/drawing/2015/10/21/chartex" xmlns:cx3="http://schemas.microsoft.com/office/drawing/2016/5/9/chartex" xmlns:cx4="http://schemas.microsoft.com/office/drawing/2016/5/10/chartex" xmlns:cx5="http://schemas.microsoft.com/office/drawing/2016/5/11/chartex" xmlns:cx6="http://schemas.microsoft.com/office/drawing/2016/5/12/chartex" xmlns:cx7="http://schemas.microsoft.com/office/drawing/2016/5/13/chartex" xmlns:cx8="http://schemas.microsoft.com/office/drawing/2016/5/14/chartex" xmlns:mc="http://schemas.openxmlformats.org/markup-compatibility/2006" xmlns:aink="http://schemas.microsoft.com/office/drawing/2016/ink" xmlns:am3d="http://schemas.microsoft.com/office/drawing/2017/model3d" xmlns:o="urn:schemas-microsoft-com:office:office" xmlns:r="http://schemas.openxmlformats.org/officeDocument/2006/relationships" xmlns:m="http://schemas.openxmlformats.org/officeDocument/2006/math" xmlns:v="urn:schemas-microsoft-com:vml" xmlns:wp14="http://schemas.microsoft.com/office/word/2010/wordprocessingDrawing" xmlns:wp="http://schemas.openxmlformats.org/drawingml/2006/wordprocessingDrawing" xmlns:w10="urn:schemas-microsoft-com:office:word" xmlns:w="http://schemas.openxmlformats.org/wordprocessingml/2006/main" xmlns:w14="http://schemas.microsoft.com/office/word/2010/wordml" xmlns:w15="http://schemas.microsoft.com/office/word/2012/wordml" xmlns:w16cid="http://schemas.microsoft.com/office/word/2016/wordml/cid" xmlns:w16se="http://schemas.microsoft.com/office/word/2015/wordml/symex" xmlns:wpg="http://schemas.microsoft.com/office/word/2010/wordprocessingGroup" xmlns:wpi="http://schemas.microsoft.com/office/word/2010/wordprocessingInk" xmlns:wne="http://schemas.microsoft.com/office/word/2006/wordml" xmlns:wps="http://schemas.microsoft.com/office/word/2010/wordprocessingShape" mc:Ignorable="w14 w15 w16se w16cid wp14">
+<w:numbering xmlns:wpc="http://schemas.microsoft.com/office/word/2010/wordprocessingCanvas" xmlns:cx="http://schemas.microsoft.com/office/drawing/2014/chartex" xmlns:cx1="http://schemas.microsoft.com/office/drawing/2015/9/8/chartex" xmlns:mc="http://schemas.openxmlformats.org/markup-compatibility/2006" xmlns:o="urn:schemas-microsoft-com:office:office" xmlns:r="http://schemas.openxmlformats.org/officeDocument/2006/relationships" xmlns:m="http://schemas.openxmlformats.org/officeDocument/2006/math" xmlns:v="urn:schemas-microsoft-com:vml" xmlns:wp14="http://schemas.microsoft.com/office/word/2010/wordprocessingDrawing" xmlns:wp="http://schemas.openxmlformats.org/drawingml/2006/wordprocessingDrawing" xmlns:w10="urn:schemas-microsoft-com:office:word" xmlns:w="http://schemas.openxmlformats.org/wordprocessingml/2006/main" xmlns:w14="http://schemas.microsoft.com/office/word/2010/wordml" xmlns:w15="http://schemas.microsoft.com/office/word/2012/wordml" xmlns:w16se="http://schemas.microsoft.com/office/word/2015/wordml/symex" xmlns:wpg="http://schemas.microsoft.com/office/word/2010/wordprocessingGroup" xmlns:wpi="http://schemas.microsoft.com/office/word/2010/wordprocessingInk" xmlns:wne="http://schemas.microsoft.com/office/word/2006/wordml" xmlns:wps="http://schemas.microsoft.com/office/word/2010/wordprocessingShape" mc:Ignorable="w14 w15 w16se wp14">
   <w:abstractNum w:abstractNumId="0" w15:restartNumberingAfterBreak="0">
     <w:nsid w:val="03C25BA2"/>
     <w:multiLevelType w:val="hybridMultilevel"/>
@@ -4457,7 +4297,7 @@
 </file>
 
 <file path=word/styles.xml><?xml version="1.0" encoding="utf-8"?>
-<w:styles xmlns:mc="http://schemas.openxmlformats.org/markup-compatibility/2006" xmlns:r="http://schemas.openxmlformats.org/officeDocument/2006/relationships" xmlns:w="http://schemas.openxmlformats.org/wordprocessingml/2006/main" xmlns:w14="http://schemas.microsoft.com/office/word/2010/wordml" xmlns:w15="http://schemas.microsoft.com/office/word/2012/wordml" xmlns:w16cid="http://schemas.microsoft.com/office/word/2016/wordml/cid" xmlns:w16se="http://schemas.microsoft.com/office/word/2015/wordml/symex" mc:Ignorable="w14 w15 w16se w16cid">
+<w:styles xmlns:mc="http://schemas.openxmlformats.org/markup-compatibility/2006" xmlns:r="http://schemas.openxmlformats.org/officeDocument/2006/relationships" xmlns:w="http://schemas.openxmlformats.org/wordprocessingml/2006/main" xmlns:w14="http://schemas.microsoft.com/office/word/2010/wordml" xmlns:w15="http://schemas.microsoft.com/office/word/2012/wordml" xmlns:w16se="http://schemas.microsoft.com/office/word/2015/wordml/symex" mc:Ignorable="w14 w15 w16se">
   <w:docDefaults>
     <w:rPrDefault>
       <w:rPr>
@@ -4473,7 +4313,7 @@
       </w:pPr>
     </w:pPrDefault>
   </w:docDefaults>
-  <w:latentStyles w:defLockedState="0" w:defUIPriority="99" w:defSemiHidden="0" w:defUnhideWhenUsed="0" w:defQFormat="0" w:count="376">
+  <w:latentStyles w:defLockedState="0" w:defUIPriority="99" w:defSemiHidden="0" w:defUnhideWhenUsed="0" w:defQFormat="0" w:count="371">
     <w:lsdException w:name="Normal" w:uiPriority="0" w:qFormat="1"/>
     <w:lsdException w:name="heading 1" w:uiPriority="9" w:qFormat="1"/>
     <w:lsdException w:name="heading 2" w:semiHidden="1" w:uiPriority="9" w:unhideWhenUsed="1" w:qFormat="1"/>
@@ -4579,6 +4419,7 @@
     <w:lsdException w:name="HTML Sample" w:semiHidden="1" w:unhideWhenUsed="1"/>
     <w:lsdException w:name="HTML Typewriter" w:semiHidden="1" w:unhideWhenUsed="1"/>
     <w:lsdException w:name="HTML Variable" w:semiHidden="1" w:unhideWhenUsed="1"/>
+    <w:lsdException w:name="Normal Table" w:semiHidden="1" w:unhideWhenUsed="1"/>
     <w:lsdException w:name="annotation subject" w:semiHidden="1" w:unhideWhenUsed="1"/>
     <w:lsdException w:name="No List" w:semiHidden="1" w:unhideWhenUsed="1"/>
     <w:lsdException w:name="Outline List 1" w:semiHidden="1" w:unhideWhenUsed="1"/>
@@ -4625,8 +4466,10 @@
     <w:lsdException w:name="Table Subtle 2" w:semiHidden="1" w:unhideWhenUsed="1"/>
     <w:lsdException w:name="Table Web 1" w:semiHidden="1" w:unhideWhenUsed="1"/>
     <w:lsdException w:name="Table Web 2" w:semiHidden="1" w:unhideWhenUsed="1"/>
+    <w:lsdException w:name="Table Web 3" w:semiHidden="1" w:unhideWhenUsed="1"/>
     <w:lsdException w:name="Balloon Text" w:semiHidden="1" w:unhideWhenUsed="1"/>
     <w:lsdException w:name="Table Grid" w:uiPriority="59"/>
+    <w:lsdException w:name="Table Theme" w:semiHidden="1" w:unhideWhenUsed="1"/>
     <w:lsdException w:name="Placeholder Text" w:semiHidden="1"/>
     <w:lsdException w:name="No Spacing" w:uiPriority="1" w:qFormat="1"/>
     <w:lsdException w:name="Light Shading" w:uiPriority="60"/>
@@ -4842,11 +4685,6 @@
     <w:lsdException w:name="List Table 5 Dark Accent 6" w:uiPriority="50"/>
     <w:lsdException w:name="List Table 6 Colorful Accent 6" w:uiPriority="51"/>
     <w:lsdException w:name="List Table 7 Colorful Accent 6" w:uiPriority="52"/>
-    <w:lsdException w:name="Mention" w:semiHidden="1" w:unhideWhenUsed="1"/>
-    <w:lsdException w:name="Smart Hyperlink" w:semiHidden="1" w:unhideWhenUsed="1"/>
-    <w:lsdException w:name="Hashtag" w:semiHidden="1" w:unhideWhenUsed="1"/>
-    <w:lsdException w:name="Unresolved Mention" w:semiHidden="1" w:unhideWhenUsed="1"/>
-    <w:lsdException w:name="Smart Link" w:semiHidden="1" w:unhideWhenUsed="1"/>
   </w:latentStyles>
   <w:style w:type="paragraph" w:default="1" w:styleId="Normal">
     <w:name w:val="Normal"/>

</xml_diff>

<commit_message>
fixed typo in pa6 handout.
</commit_message>
<xml_diff>
--- a/homework/pa6/PA6.docx
+++ b/homework/pa6/PA6.docx
@@ -1,6 +1,6 @@
 
 <file path=word/document.xml><?xml version="1.0" encoding="utf-8"?>
-<w:document xmlns:wpc="http://schemas.microsoft.com/office/word/2010/wordprocessingCanvas" xmlns:cx="http://schemas.microsoft.com/office/drawing/2014/chartex" xmlns:cx1="http://schemas.microsoft.com/office/drawing/2015/9/8/chartex" xmlns:mc="http://schemas.openxmlformats.org/markup-compatibility/2006" xmlns:o="urn:schemas-microsoft-com:office:office" xmlns:r="http://schemas.openxmlformats.org/officeDocument/2006/relationships" xmlns:m="http://schemas.openxmlformats.org/officeDocument/2006/math" xmlns:v="urn:schemas-microsoft-com:vml" xmlns:wp14="http://schemas.microsoft.com/office/word/2010/wordprocessingDrawing" xmlns:wp="http://schemas.openxmlformats.org/drawingml/2006/wordprocessingDrawing" xmlns:w10="urn:schemas-microsoft-com:office:word" xmlns:w="http://schemas.openxmlformats.org/wordprocessingml/2006/main" xmlns:w14="http://schemas.microsoft.com/office/word/2010/wordml" xmlns:w15="http://schemas.microsoft.com/office/word/2012/wordml" xmlns:w16se="http://schemas.microsoft.com/office/word/2015/wordml/symex" xmlns:wpg="http://schemas.microsoft.com/office/word/2010/wordprocessingGroup" xmlns:wpi="http://schemas.microsoft.com/office/word/2010/wordprocessingInk" xmlns:wne="http://schemas.microsoft.com/office/word/2006/wordml" xmlns:wps="http://schemas.microsoft.com/office/word/2010/wordprocessingShape" mc:Ignorable="w14 w15 w16se wp14">
+<w:document xmlns:wpc="http://schemas.microsoft.com/office/word/2010/wordprocessingCanvas" xmlns:cx="http://schemas.microsoft.com/office/drawing/2014/chartex" xmlns:cx1="http://schemas.microsoft.com/office/drawing/2015/9/8/chartex" xmlns:cx2="http://schemas.microsoft.com/office/drawing/2015/10/21/chartex" xmlns:cx3="http://schemas.microsoft.com/office/drawing/2016/5/9/chartex" xmlns:cx4="http://schemas.microsoft.com/office/drawing/2016/5/10/chartex" xmlns:cx5="http://schemas.microsoft.com/office/drawing/2016/5/11/chartex" xmlns:cx6="http://schemas.microsoft.com/office/drawing/2016/5/12/chartex" xmlns:cx7="http://schemas.microsoft.com/office/drawing/2016/5/13/chartex" xmlns:cx8="http://schemas.microsoft.com/office/drawing/2016/5/14/chartex" xmlns:mc="http://schemas.openxmlformats.org/markup-compatibility/2006" xmlns:aink="http://schemas.microsoft.com/office/drawing/2016/ink" xmlns:am3d="http://schemas.microsoft.com/office/drawing/2017/model3d" xmlns:o="urn:schemas-microsoft-com:office:office" xmlns:r="http://schemas.openxmlformats.org/officeDocument/2006/relationships" xmlns:m="http://schemas.openxmlformats.org/officeDocument/2006/math" xmlns:v="urn:schemas-microsoft-com:vml" xmlns:wp14="http://schemas.microsoft.com/office/word/2010/wordprocessingDrawing" xmlns:wp="http://schemas.openxmlformats.org/drawingml/2006/wordprocessingDrawing" xmlns:w10="urn:schemas-microsoft-com:office:word" xmlns:w="http://schemas.openxmlformats.org/wordprocessingml/2006/main" xmlns:w14="http://schemas.microsoft.com/office/word/2010/wordml" xmlns:w15="http://schemas.microsoft.com/office/word/2012/wordml" xmlns:w16cid="http://schemas.microsoft.com/office/word/2016/wordml/cid" xmlns:w16se="http://schemas.microsoft.com/office/word/2015/wordml/symex" xmlns:wpg="http://schemas.microsoft.com/office/word/2010/wordprocessingGroup" xmlns:wpi="http://schemas.microsoft.com/office/word/2010/wordprocessingInk" xmlns:wne="http://schemas.microsoft.com/office/word/2006/wordml" xmlns:wps="http://schemas.microsoft.com/office/word/2010/wordprocessingShape" mc:Ignorable="w14 w15 w16se w16cid wp14">
   <w:body>
     <w:p>
       <w:pPr>
@@ -58,13 +58,31 @@
         </w:r>
       </w:hyperlink>
       <w:r>
-        <w:t xml:space="preserve"> (note – this is a BIG file).  To make debugging simpler, I've included reduced.tsv</w:t>
-      </w:r>
-      <w:r>
-        <w:t xml:space="preserve"> and reducedTitles.tsv</w:t>
-      </w:r>
-      <w:r>
-        <w:t>, a reduced version of the full IMDB list, as well as basic.tsv, which contains only 3 made up items that can get you started.  Let's begin by discussing the file format:</w:t>
+        <w:t xml:space="preserve"> (note – this is a BIG file).  To make debugging simpler, I've included </w:t>
+      </w:r>
+      <w:proofErr w:type="spellStart"/>
+      <w:r>
+        <w:t>reduced.tsv</w:t>
+      </w:r>
+      <w:proofErr w:type="spellEnd"/>
+      <w:r>
+        <w:t xml:space="preserve"> and </w:t>
+      </w:r>
+      <w:proofErr w:type="spellStart"/>
+      <w:r>
+        <w:t>reducedTitles.tsv</w:t>
+      </w:r>
+      <w:proofErr w:type="spellEnd"/>
+      <w:r>
+        <w:t xml:space="preserve">, a reduced version of the full IMDB list, as well as </w:t>
+      </w:r>
+      <w:proofErr w:type="spellStart"/>
+      <w:r>
+        <w:t>basic.tsv</w:t>
+      </w:r>
+      <w:proofErr w:type="spellEnd"/>
+      <w:r>
+        <w:t>, which contains only 3 made up items that can get you started.  Let's begin by discussing the file format:</w:t>
       </w:r>
     </w:p>
     <w:p>
@@ -77,7 +95,15 @@
     </w:p>
     <w:p>
       <w:r>
-        <w:t>The IMDB data is in Tab Separated Value (TSV) format, which is very similar to CSV – instead of using commas to delineate cells, TSV uses tabs (\t) to delineate cells.  Let's take a look at the first three lines of reduced.tsv:</w:t>
+        <w:t xml:space="preserve">The IMDB data is in Tab Separated Value (TSV) format, which is very similar to CSV – instead of using commas to delineate cells, TSV uses tabs (\t) to delineate cells.  Let's take a look at the first three lines of </w:t>
+      </w:r>
+      <w:proofErr w:type="spellStart"/>
+      <w:r>
+        <w:t>reduced.tsv</w:t>
+      </w:r>
+      <w:proofErr w:type="spellEnd"/>
+      <w:r>
+        <w:t>:</w:t>
       </w:r>
     </w:p>
     <w:tbl>
@@ -102,6 +128,7 @@
                 <w:szCs w:val="16"/>
               </w:rPr>
             </w:pPr>
+            <w:proofErr w:type="spellStart"/>
             <w:r>
               <w:rPr>
                 <w:rFonts w:ascii="Consolas" w:hAnsi="Consolas"/>
@@ -111,6 +138,7 @@
               </w:rPr>
               <w:t>nconst</w:t>
             </w:r>
+            <w:proofErr w:type="spellEnd"/>
             <w:r>
               <w:rPr>
                 <w:rFonts w:ascii="Consolas" w:hAnsi="Consolas"/>
@@ -119,8 +147,8 @@
                 <w:highlight w:val="yellow"/>
               </w:rPr>
               <w:tab/>
-              <w:t>primaryName</w:t>
-            </w:r>
+            </w:r>
+            <w:proofErr w:type="spellStart"/>
             <w:r>
               <w:rPr>
                 <w:rFonts w:ascii="Consolas" w:hAnsi="Consolas"/>
@@ -128,9 +156,9 @@
                 <w:szCs w:val="16"/>
                 <w:highlight w:val="yellow"/>
               </w:rPr>
-              <w:tab/>
-              <w:t>birthYear</w:t>
-            </w:r>
+              <w:t>primaryName</w:t>
+            </w:r>
+            <w:proofErr w:type="spellEnd"/>
             <w:r>
               <w:rPr>
                 <w:rFonts w:ascii="Consolas" w:hAnsi="Consolas"/>
@@ -139,8 +167,8 @@
                 <w:highlight w:val="yellow"/>
               </w:rPr>
               <w:tab/>
-              <w:t>deathYear</w:t>
-            </w:r>
+            </w:r>
+            <w:proofErr w:type="spellStart"/>
             <w:r>
               <w:rPr>
                 <w:rFonts w:ascii="Consolas" w:hAnsi="Consolas"/>
@@ -148,9 +176,9 @@
                 <w:szCs w:val="16"/>
                 <w:highlight w:val="yellow"/>
               </w:rPr>
-              <w:tab/>
-              <w:t>primaryProfession</w:t>
-            </w:r>
+              <w:t>birthYear</w:t>
+            </w:r>
+            <w:proofErr w:type="spellEnd"/>
             <w:r>
               <w:rPr>
                 <w:rFonts w:ascii="Consolas" w:hAnsi="Consolas"/>
@@ -159,8 +187,58 @@
                 <w:highlight w:val="yellow"/>
               </w:rPr>
               <w:tab/>
+            </w:r>
+            <w:proofErr w:type="spellStart"/>
+            <w:r>
+              <w:rPr>
+                <w:rFonts w:ascii="Consolas" w:hAnsi="Consolas"/>
+                <w:sz w:val="16"/>
+                <w:szCs w:val="16"/>
+                <w:highlight w:val="yellow"/>
+              </w:rPr>
+              <w:t>deathYear</w:t>
+            </w:r>
+            <w:proofErr w:type="spellEnd"/>
+            <w:r>
+              <w:rPr>
+                <w:rFonts w:ascii="Consolas" w:hAnsi="Consolas"/>
+                <w:sz w:val="16"/>
+                <w:szCs w:val="16"/>
+                <w:highlight w:val="yellow"/>
+              </w:rPr>
+              <w:tab/>
+            </w:r>
+            <w:proofErr w:type="spellStart"/>
+            <w:r>
+              <w:rPr>
+                <w:rFonts w:ascii="Consolas" w:hAnsi="Consolas"/>
+                <w:sz w:val="16"/>
+                <w:szCs w:val="16"/>
+                <w:highlight w:val="yellow"/>
+              </w:rPr>
+              <w:t>primaryProfession</w:t>
+            </w:r>
+            <w:proofErr w:type="spellEnd"/>
+            <w:r>
+              <w:rPr>
+                <w:rFonts w:ascii="Consolas" w:hAnsi="Consolas"/>
+                <w:sz w:val="16"/>
+                <w:szCs w:val="16"/>
+                <w:highlight w:val="yellow"/>
+              </w:rPr>
+              <w:tab/>
+            </w:r>
+            <w:proofErr w:type="spellStart"/>
+            <w:r>
+              <w:rPr>
+                <w:rFonts w:ascii="Consolas" w:hAnsi="Consolas"/>
+                <w:sz w:val="16"/>
+                <w:szCs w:val="16"/>
+                <w:highlight w:val="yellow"/>
+              </w:rPr>
               <w:t>knownForTitles</w:t>
             </w:r>
+            <w:proofErr w:type="spellEnd"/>
           </w:p>
           <w:p>
             <w:pPr>
@@ -217,8 +295,9 @@
                 <w:highlight w:val="green"/>
               </w:rPr>
               <w:tab/>
-              <w:t>soundtrack,actor,miscellaneous</w:t>
-            </w:r>
+            </w:r>
+            <w:proofErr w:type="spellStart"/>
+            <w:proofErr w:type="gramStart"/>
             <w:r>
               <w:rPr>
                 <w:rFonts w:ascii="Consolas" w:hAnsi="Consolas"/>
@@ -226,6 +305,26 @@
                 <w:szCs w:val="16"/>
                 <w:highlight w:val="green"/>
               </w:rPr>
+              <w:t>soundtrack,actor</w:t>
+            </w:r>
+            <w:proofErr w:type="gramEnd"/>
+            <w:r>
+              <w:rPr>
+                <w:rFonts w:ascii="Consolas" w:hAnsi="Consolas"/>
+                <w:sz w:val="16"/>
+                <w:szCs w:val="16"/>
+                <w:highlight w:val="green"/>
+              </w:rPr>
+              <w:t>,miscellaneous</w:t>
+            </w:r>
+            <w:proofErr w:type="spellEnd"/>
+            <w:r>
+              <w:rPr>
+                <w:rFonts w:ascii="Consolas" w:hAnsi="Consolas"/>
+                <w:sz w:val="16"/>
+                <w:szCs w:val="16"/>
+                <w:highlight w:val="green"/>
+              </w:rPr>
               <w:tab/>
               <w:t>tt0072308,tt0043044,tt0050419,tt0053137</w:t>
             </w:r>
@@ -285,8 +384,9 @@
                 <w:highlight w:val="magenta"/>
               </w:rPr>
               <w:tab/>
-              <w:t>actress,soundtrack</w:t>
-            </w:r>
+            </w:r>
+            <w:proofErr w:type="spellStart"/>
+            <w:proofErr w:type="gramStart"/>
             <w:r>
               <w:rPr>
                 <w:rFonts w:ascii="Consolas" w:hAnsi="Consolas"/>
@@ -294,6 +394,17 @@
                 <w:szCs w:val="16"/>
                 <w:highlight w:val="magenta"/>
               </w:rPr>
+              <w:t>actress,soundtrack</w:t>
+            </w:r>
+            <w:proofErr w:type="spellEnd"/>
+            <w:proofErr w:type="gramEnd"/>
+            <w:r>
+              <w:rPr>
+                <w:rFonts w:ascii="Consolas" w:hAnsi="Consolas"/>
+                <w:sz w:val="16"/>
+                <w:szCs w:val="16"/>
+                <w:highlight w:val="magenta"/>
+              </w:rPr>
               <w:tab/>
               <w:t>tt0038355,tt0040506,tt0037382,tt0117057</w:t>
             </w:r>
@@ -346,8 +457,29 @@
                 <w:highlight w:val="cyan"/>
               </w:rPr>
               <w:tab/>
-              <w:t>actress,soundtrack,producer</w:t>
-            </w:r>
+            </w:r>
+            <w:proofErr w:type="spellStart"/>
+            <w:proofErr w:type="gramStart"/>
+            <w:r>
+              <w:rPr>
+                <w:rFonts w:ascii="Consolas" w:hAnsi="Consolas"/>
+                <w:sz w:val="16"/>
+                <w:szCs w:val="16"/>
+                <w:highlight w:val="cyan"/>
+              </w:rPr>
+              <w:t>actress,soundtrack</w:t>
+            </w:r>
+            <w:proofErr w:type="gramEnd"/>
+            <w:r>
+              <w:rPr>
+                <w:rFonts w:ascii="Consolas" w:hAnsi="Consolas"/>
+                <w:sz w:val="16"/>
+                <w:szCs w:val="16"/>
+                <w:highlight w:val="cyan"/>
+              </w:rPr>
+              <w:t>,producer</w:t>
+            </w:r>
+            <w:proofErr w:type="spellEnd"/>
             <w:r>
               <w:rPr>
                 <w:rFonts w:ascii="Consolas" w:hAnsi="Consolas"/>
@@ -383,7 +515,15 @@
         <w:t>rd</w:t>
       </w:r>
       <w:r>
-        <w:t xml:space="preserve"> is when the actor was born.  Following the header row are data rows.  Because the data is too long to fit on a single line in this document, I've color coded each line so that you can more easily see where one line ends and another line begins.  For the purposes of this assignment, we are most concerned with the actor's ID (col 0), name (col 1) and movie IDs that the actor is known for (col 5).  Note that column 5 is in CSV format: Each movie ID is separated by a comma.  It will be your task to parse a given text file into a graph using the class structure described in the next section.</w:t>
+        <w:t xml:space="preserve"> is when the actor was born.  Following the header row are data rows.  Because the data is too long to fit on a single line in this document, I've color coded each line so that you can more easily see where </w:t>
+      </w:r>
+      <w:proofErr w:type="gramStart"/>
+      <w:r>
+        <w:t>one line</w:t>
+      </w:r>
+      <w:proofErr w:type="gramEnd"/>
+      <w:r>
+        <w:t xml:space="preserve"> ends and another line begins.  For the purposes of this assignment, we are most concerned with the actor's ID (col 0), name (col 1) and movie IDs that the actor is known for (col 5).  Note that column 5 is in CSV format: Each movie ID is separated by a comma.  It will be your task to parse a given text file into a graph using the class structure described in the next section.</w:t>
       </w:r>
     </w:p>
     <w:p>
@@ -468,7 +608,15 @@
         <w:t>In order to make this assignment both more approachable and easier to grade, I have broken down this assignment into a series of tasks</w:t>
       </w:r>
       <w:r>
-        <w:t xml:space="preserve">.  Note that examples are using the "reduced.tsv" file provided.  </w:t>
+        <w:t>.  Note that examples are using the "</w:t>
+      </w:r>
+      <w:proofErr w:type="spellStart"/>
+      <w:r>
+        <w:t>reduced.tsv</w:t>
+      </w:r>
+      <w:proofErr w:type="spellEnd"/>
+      <w:r>
+        <w:t xml:space="preserve">" file provided.  </w:t>
       </w:r>
     </w:p>
     <w:p>
@@ -753,7 +901,15 @@
     </w:p>
     <w:p>
       <w:r>
-        <w:t>Continuing from Task #4A, you must output the path of movies that connect the two actors</w:t>
+        <w:t>Continuing from Task #</w:t>
+      </w:r>
+      <w:r>
+        <w:t>3</w:t>
+      </w:r>
+      <w:bookmarkStart w:id="0" w:name="_GoBack"/>
+      <w:bookmarkEnd w:id="0"/>
+      <w:r>
+        <w:t>, you must output the path of movies that connect the two actors</w:t>
       </w:r>
       <w:r>
         <w:t xml:space="preserve"> using the shortest possible number of movie connections</w:t>
@@ -980,6 +1136,7 @@
       <w:r>
         <w:t xml:space="preserve">is more than </w:t>
       </w:r>
+      <w:proofErr w:type="spellStart"/>
       <w:r>
         <w:rPr>
           <w:b/>
@@ -987,6 +1144,7 @@
         </w:rPr>
         <w:t>max_degree</w:t>
       </w:r>
+      <w:proofErr w:type="spellEnd"/>
       <w:r>
         <w:rPr>
           <w:b/>
@@ -1146,8 +1304,16 @@
               <w:rPr>
                 <w:rFonts w:ascii="Consolas" w:hAnsi="Consolas"/>
               </w:rPr>
-              <w:t>Ursula Andress</w:t>
-            </w:r>
+              <w:t xml:space="preserve">Ursula </w:t>
+            </w:r>
+            <w:proofErr w:type="spellStart"/>
+            <w:r>
+              <w:rPr>
+                <w:rFonts w:ascii="Consolas" w:hAnsi="Consolas"/>
+              </w:rPr>
+              <w:t>Andress</w:t>
+            </w:r>
+            <w:proofErr w:type="spellEnd"/>
             <w:r>
               <w:rPr>
                 <w:rFonts w:ascii="Consolas" w:hAnsi="Consolas"/>
@@ -1217,7 +1383,31 @@
     </w:p>
     <w:p>
       <w:r>
-        <w:t>You are provided with foundational classes for Actor and Movie, which you are required to use.  However, they may be modified to suit your needs.  Also included are two data files (basic.tsv, reduced.tsv).  The beginning of this document links to the full IMDB file which may be fun for testing.  Lastly, I provide StringSplitter.h, which will greatly aid in your parsing of TSV files.</w:t>
+        <w:t>You are provided with foundational classes for Actor and Movie, which you are required to use.  However, they may be modified to suit your needs.  Also included are two data files (</w:t>
+      </w:r>
+      <w:proofErr w:type="spellStart"/>
+      <w:r>
+        <w:t>basic.tsv</w:t>
+      </w:r>
+      <w:proofErr w:type="spellEnd"/>
+      <w:r>
+        <w:t xml:space="preserve">, </w:t>
+      </w:r>
+      <w:proofErr w:type="spellStart"/>
+      <w:r>
+        <w:t>reduced.tsv</w:t>
+      </w:r>
+      <w:proofErr w:type="spellEnd"/>
+      <w:r>
+        <w:t xml:space="preserve">).  The beginning of this document links to the full IMDB file which may be fun for testing.  Lastly, I provide </w:t>
+      </w:r>
+      <w:proofErr w:type="spellStart"/>
+      <w:r>
+        <w:t>StringSplitter.h</w:t>
+      </w:r>
+      <w:proofErr w:type="spellEnd"/>
+      <w:r>
+        <w:t>, which will greatly aid in your parsing of TSV files.</w:t>
       </w:r>
     </w:p>
     <w:p>
@@ -1480,11 +1670,16 @@
         <w:t>6</w:t>
       </w:r>
       <w:r>
-        <w:t xml:space="preserve"> Checkin</w:t>
+        <w:t xml:space="preserve"> </w:t>
+      </w:r>
+      <w:proofErr w:type="spellStart"/>
+      <w:r>
+        <w:t>Checkin</w:t>
       </w:r>
       <w:r>
         <w:t>s</w:t>
       </w:r>
+      <w:proofErr w:type="spellEnd"/>
     </w:p>
     <w:p>
       <w:r>
@@ -1510,12 +1705,7 @@
     </w:p>
     <w:p>
       <w:r>
-        <w:t>Your assignment will be judged by the following cr</w:t>
-      </w:r>
-      <w:bookmarkStart w:id="0" w:name="_GoBack"/>
-      <w:bookmarkEnd w:id="0"/>
-      <w:r>
-        <w:t>iteria:</w:t>
+        <w:t>Your assignment will be judged by the following criteria:</w:t>
       </w:r>
     </w:p>
     <w:p>
@@ -1549,7 +1739,15 @@
         <w:pStyle w:val="Heading3"/>
       </w:pPr>
       <w:r>
-        <w:t>PA Checkin (</w:t>
+        <w:t xml:space="preserve">PA </w:t>
+      </w:r>
+      <w:proofErr w:type="spellStart"/>
+      <w:r>
+        <w:t>Checkin</w:t>
+      </w:r>
+      <w:proofErr w:type="spellEnd"/>
+      <w:r>
+        <w:t xml:space="preserve"> (</w:t>
       </w:r>
       <w:r>
         <w:t>10</w:t>
@@ -1738,7 +1936,7 @@
 </file>
 
 <file path=word/endnotes.xml><?xml version="1.0" encoding="utf-8"?>
-<w:endnotes xmlns:wpc="http://schemas.microsoft.com/office/word/2010/wordprocessingCanvas" xmlns:cx="http://schemas.microsoft.com/office/drawing/2014/chartex" xmlns:cx1="http://schemas.microsoft.com/office/drawing/2015/9/8/chartex" xmlns:mc="http://schemas.openxmlformats.org/markup-compatibility/2006" xmlns:o="urn:schemas-microsoft-com:office:office" xmlns:r="http://schemas.openxmlformats.org/officeDocument/2006/relationships" xmlns:m="http://schemas.openxmlformats.org/officeDocument/2006/math" xmlns:v="urn:schemas-microsoft-com:vml" xmlns:wp14="http://schemas.microsoft.com/office/word/2010/wordprocessingDrawing" xmlns:wp="http://schemas.openxmlformats.org/drawingml/2006/wordprocessingDrawing" xmlns:w10="urn:schemas-microsoft-com:office:word" xmlns:w="http://schemas.openxmlformats.org/wordprocessingml/2006/main" xmlns:w14="http://schemas.microsoft.com/office/word/2010/wordml" xmlns:w15="http://schemas.microsoft.com/office/word/2012/wordml" xmlns:w16se="http://schemas.microsoft.com/office/word/2015/wordml/symex" xmlns:wpg="http://schemas.microsoft.com/office/word/2010/wordprocessingGroup" xmlns:wpi="http://schemas.microsoft.com/office/word/2010/wordprocessingInk" xmlns:wne="http://schemas.microsoft.com/office/word/2006/wordml" xmlns:wps="http://schemas.microsoft.com/office/word/2010/wordprocessingShape" mc:Ignorable="w14 w15 w16se wp14">
+<w:endnotes xmlns:wpc="http://schemas.microsoft.com/office/word/2010/wordprocessingCanvas" xmlns:cx="http://schemas.microsoft.com/office/drawing/2014/chartex" xmlns:cx1="http://schemas.microsoft.com/office/drawing/2015/9/8/chartex" xmlns:cx2="http://schemas.microsoft.com/office/drawing/2015/10/21/chartex" xmlns:cx3="http://schemas.microsoft.com/office/drawing/2016/5/9/chartex" xmlns:cx4="http://schemas.microsoft.com/office/drawing/2016/5/10/chartex" xmlns:cx5="http://schemas.microsoft.com/office/drawing/2016/5/11/chartex" xmlns:cx6="http://schemas.microsoft.com/office/drawing/2016/5/12/chartex" xmlns:cx7="http://schemas.microsoft.com/office/drawing/2016/5/13/chartex" xmlns:cx8="http://schemas.microsoft.com/office/drawing/2016/5/14/chartex" xmlns:mc="http://schemas.openxmlformats.org/markup-compatibility/2006" xmlns:aink="http://schemas.microsoft.com/office/drawing/2016/ink" xmlns:am3d="http://schemas.microsoft.com/office/drawing/2017/model3d" xmlns:o="urn:schemas-microsoft-com:office:office" xmlns:r="http://schemas.openxmlformats.org/officeDocument/2006/relationships" xmlns:m="http://schemas.openxmlformats.org/officeDocument/2006/math" xmlns:v="urn:schemas-microsoft-com:vml" xmlns:wp14="http://schemas.microsoft.com/office/word/2010/wordprocessingDrawing" xmlns:wp="http://schemas.openxmlformats.org/drawingml/2006/wordprocessingDrawing" xmlns:w10="urn:schemas-microsoft-com:office:word" xmlns:w="http://schemas.openxmlformats.org/wordprocessingml/2006/main" xmlns:w14="http://schemas.microsoft.com/office/word/2010/wordml" xmlns:w15="http://schemas.microsoft.com/office/word/2012/wordml" xmlns:w16cid="http://schemas.microsoft.com/office/word/2016/wordml/cid" xmlns:w16se="http://schemas.microsoft.com/office/word/2015/wordml/symex" xmlns:wpg="http://schemas.microsoft.com/office/word/2010/wordprocessingGroup" xmlns:wpi="http://schemas.microsoft.com/office/word/2010/wordprocessingInk" xmlns:wne="http://schemas.microsoft.com/office/word/2006/wordml" xmlns:wps="http://schemas.microsoft.com/office/word/2010/wordprocessingShape" mc:Ignorable="w14 w15 w16se w16cid wp14">
   <w:endnote w:type="separator" w:id="-1">
     <w:p>
       <w:pPr>
@@ -1763,7 +1961,7 @@
 </file>
 
 <file path=word/footnotes.xml><?xml version="1.0" encoding="utf-8"?>
-<w:footnotes xmlns:wpc="http://schemas.microsoft.com/office/word/2010/wordprocessingCanvas" xmlns:cx="http://schemas.microsoft.com/office/drawing/2014/chartex" xmlns:cx1="http://schemas.microsoft.com/office/drawing/2015/9/8/chartex" xmlns:mc="http://schemas.openxmlformats.org/markup-compatibility/2006" xmlns:o="urn:schemas-microsoft-com:office:office" xmlns:r="http://schemas.openxmlformats.org/officeDocument/2006/relationships" xmlns:m="http://schemas.openxmlformats.org/officeDocument/2006/math" xmlns:v="urn:schemas-microsoft-com:vml" xmlns:wp14="http://schemas.microsoft.com/office/word/2010/wordprocessingDrawing" xmlns:wp="http://schemas.openxmlformats.org/drawingml/2006/wordprocessingDrawing" xmlns:w10="urn:schemas-microsoft-com:office:word" xmlns:w="http://schemas.openxmlformats.org/wordprocessingml/2006/main" xmlns:w14="http://schemas.microsoft.com/office/word/2010/wordml" xmlns:w15="http://schemas.microsoft.com/office/word/2012/wordml" xmlns:w16se="http://schemas.microsoft.com/office/word/2015/wordml/symex" xmlns:wpg="http://schemas.microsoft.com/office/word/2010/wordprocessingGroup" xmlns:wpi="http://schemas.microsoft.com/office/word/2010/wordprocessingInk" xmlns:wne="http://schemas.microsoft.com/office/word/2006/wordml" xmlns:wps="http://schemas.microsoft.com/office/word/2010/wordprocessingShape" mc:Ignorable="w14 w15 w16se wp14">
+<w:footnotes xmlns:wpc="http://schemas.microsoft.com/office/word/2010/wordprocessingCanvas" xmlns:cx="http://schemas.microsoft.com/office/drawing/2014/chartex" xmlns:cx1="http://schemas.microsoft.com/office/drawing/2015/9/8/chartex" xmlns:cx2="http://schemas.microsoft.com/office/drawing/2015/10/21/chartex" xmlns:cx3="http://schemas.microsoft.com/office/drawing/2016/5/9/chartex" xmlns:cx4="http://schemas.microsoft.com/office/drawing/2016/5/10/chartex" xmlns:cx5="http://schemas.microsoft.com/office/drawing/2016/5/11/chartex" xmlns:cx6="http://schemas.microsoft.com/office/drawing/2016/5/12/chartex" xmlns:cx7="http://schemas.microsoft.com/office/drawing/2016/5/13/chartex" xmlns:cx8="http://schemas.microsoft.com/office/drawing/2016/5/14/chartex" xmlns:mc="http://schemas.openxmlformats.org/markup-compatibility/2006" xmlns:aink="http://schemas.microsoft.com/office/drawing/2016/ink" xmlns:am3d="http://schemas.microsoft.com/office/drawing/2017/model3d" xmlns:o="urn:schemas-microsoft-com:office:office" xmlns:r="http://schemas.openxmlformats.org/officeDocument/2006/relationships" xmlns:m="http://schemas.openxmlformats.org/officeDocument/2006/math" xmlns:v="urn:schemas-microsoft-com:vml" xmlns:wp14="http://schemas.microsoft.com/office/word/2010/wordprocessingDrawing" xmlns:wp="http://schemas.openxmlformats.org/drawingml/2006/wordprocessingDrawing" xmlns:w10="urn:schemas-microsoft-com:office:word" xmlns:w="http://schemas.openxmlformats.org/wordprocessingml/2006/main" xmlns:w14="http://schemas.microsoft.com/office/word/2010/wordml" xmlns:w15="http://schemas.microsoft.com/office/word/2012/wordml" xmlns:w16cid="http://schemas.microsoft.com/office/word/2016/wordml/cid" xmlns:w16se="http://schemas.microsoft.com/office/word/2015/wordml/symex" xmlns:wpg="http://schemas.microsoft.com/office/word/2010/wordprocessingGroup" xmlns:wpi="http://schemas.microsoft.com/office/word/2010/wordprocessingInk" xmlns:wne="http://schemas.microsoft.com/office/word/2006/wordml" xmlns:wps="http://schemas.microsoft.com/office/word/2010/wordprocessingShape" mc:Ignorable="w14 w15 w16se w16cid wp14">
   <w:footnote w:type="separator" w:id="-1">
     <w:p>
       <w:pPr>
@@ -1788,7 +1986,7 @@
 </file>
 
 <file path=word/numbering.xml><?xml version="1.0" encoding="utf-8"?>
-<w:numbering xmlns:wpc="http://schemas.microsoft.com/office/word/2010/wordprocessingCanvas" xmlns:cx="http://schemas.microsoft.com/office/drawing/2014/chartex" xmlns:cx1="http://schemas.microsoft.com/office/drawing/2015/9/8/chartex" xmlns:mc="http://schemas.openxmlformats.org/markup-compatibility/2006" xmlns:o="urn:schemas-microsoft-com:office:office" xmlns:r="http://schemas.openxmlformats.org/officeDocument/2006/relationships" xmlns:m="http://schemas.openxmlformats.org/officeDocument/2006/math" xmlns:v="urn:schemas-microsoft-com:vml" xmlns:wp14="http://schemas.microsoft.com/office/word/2010/wordprocessingDrawing" xmlns:wp="http://schemas.openxmlformats.org/drawingml/2006/wordprocessingDrawing" xmlns:w10="urn:schemas-microsoft-com:office:word" xmlns:w="http://schemas.openxmlformats.org/wordprocessingml/2006/main" xmlns:w14="http://schemas.microsoft.com/office/word/2010/wordml" xmlns:w15="http://schemas.microsoft.com/office/word/2012/wordml" xmlns:w16se="http://schemas.microsoft.com/office/word/2015/wordml/symex" xmlns:wpg="http://schemas.microsoft.com/office/word/2010/wordprocessingGroup" xmlns:wpi="http://schemas.microsoft.com/office/word/2010/wordprocessingInk" xmlns:wne="http://schemas.microsoft.com/office/word/2006/wordml" xmlns:wps="http://schemas.microsoft.com/office/word/2010/wordprocessingShape" mc:Ignorable="w14 w15 w16se wp14">
+<w:numbering xmlns:wpc="http://schemas.microsoft.com/office/word/2010/wordprocessingCanvas" xmlns:cx="http://schemas.microsoft.com/office/drawing/2014/chartex" xmlns:cx1="http://schemas.microsoft.com/office/drawing/2015/9/8/chartex" xmlns:cx2="http://schemas.microsoft.com/office/drawing/2015/10/21/chartex" xmlns:cx3="http://schemas.microsoft.com/office/drawing/2016/5/9/chartex" xmlns:cx4="http://schemas.microsoft.com/office/drawing/2016/5/10/chartex" xmlns:cx5="http://schemas.microsoft.com/office/drawing/2016/5/11/chartex" xmlns:cx6="http://schemas.microsoft.com/office/drawing/2016/5/12/chartex" xmlns:cx7="http://schemas.microsoft.com/office/drawing/2016/5/13/chartex" xmlns:cx8="http://schemas.microsoft.com/office/drawing/2016/5/14/chartex" xmlns:mc="http://schemas.openxmlformats.org/markup-compatibility/2006" xmlns:aink="http://schemas.microsoft.com/office/drawing/2016/ink" xmlns:am3d="http://schemas.microsoft.com/office/drawing/2017/model3d" xmlns:o="urn:schemas-microsoft-com:office:office" xmlns:r="http://schemas.openxmlformats.org/officeDocument/2006/relationships" xmlns:m="http://schemas.openxmlformats.org/officeDocument/2006/math" xmlns:v="urn:schemas-microsoft-com:vml" xmlns:wp14="http://schemas.microsoft.com/office/word/2010/wordprocessingDrawing" xmlns:wp="http://schemas.openxmlformats.org/drawingml/2006/wordprocessingDrawing" xmlns:w10="urn:schemas-microsoft-com:office:word" xmlns:w="http://schemas.openxmlformats.org/wordprocessingml/2006/main" xmlns:w14="http://schemas.microsoft.com/office/word/2010/wordml" xmlns:w15="http://schemas.microsoft.com/office/word/2012/wordml" xmlns:w16cid="http://schemas.microsoft.com/office/word/2016/wordml/cid" xmlns:w16se="http://schemas.microsoft.com/office/word/2015/wordml/symex" xmlns:wpg="http://schemas.microsoft.com/office/word/2010/wordprocessingGroup" xmlns:wpi="http://schemas.microsoft.com/office/word/2010/wordprocessingInk" xmlns:wne="http://schemas.microsoft.com/office/word/2006/wordml" xmlns:wps="http://schemas.microsoft.com/office/word/2010/wordprocessingShape" mc:Ignorable="w14 w15 w16se w16cid wp14">
   <w:abstractNum w:abstractNumId="0" w15:restartNumberingAfterBreak="0">
     <w:nsid w:val="03C25BA2"/>
     <w:multiLevelType w:val="hybridMultilevel"/>
@@ -4297,7 +4495,7 @@
 </file>
 
 <file path=word/styles.xml><?xml version="1.0" encoding="utf-8"?>
-<w:styles xmlns:mc="http://schemas.openxmlformats.org/markup-compatibility/2006" xmlns:r="http://schemas.openxmlformats.org/officeDocument/2006/relationships" xmlns:w="http://schemas.openxmlformats.org/wordprocessingml/2006/main" xmlns:w14="http://schemas.microsoft.com/office/word/2010/wordml" xmlns:w15="http://schemas.microsoft.com/office/word/2012/wordml" xmlns:w16se="http://schemas.microsoft.com/office/word/2015/wordml/symex" mc:Ignorable="w14 w15 w16se">
+<w:styles xmlns:mc="http://schemas.openxmlformats.org/markup-compatibility/2006" xmlns:r="http://schemas.openxmlformats.org/officeDocument/2006/relationships" xmlns:w="http://schemas.openxmlformats.org/wordprocessingml/2006/main" xmlns:w14="http://schemas.microsoft.com/office/word/2010/wordml" xmlns:w15="http://schemas.microsoft.com/office/word/2012/wordml" xmlns:w16cid="http://schemas.microsoft.com/office/word/2016/wordml/cid" xmlns:w16se="http://schemas.microsoft.com/office/word/2015/wordml/symex" mc:Ignorable="w14 w15 w16se w16cid">
   <w:docDefaults>
     <w:rPrDefault>
       <w:rPr>
@@ -4313,7 +4511,7 @@
       </w:pPr>
     </w:pPrDefault>
   </w:docDefaults>
-  <w:latentStyles w:defLockedState="0" w:defUIPriority="99" w:defSemiHidden="0" w:defUnhideWhenUsed="0" w:defQFormat="0" w:count="371">
+  <w:latentStyles w:defLockedState="0" w:defUIPriority="99" w:defSemiHidden="0" w:defUnhideWhenUsed="0" w:defQFormat="0" w:count="376">
     <w:lsdException w:name="Normal" w:uiPriority="0" w:qFormat="1"/>
     <w:lsdException w:name="heading 1" w:uiPriority="9" w:qFormat="1"/>
     <w:lsdException w:name="heading 2" w:semiHidden="1" w:uiPriority="9" w:unhideWhenUsed="1" w:qFormat="1"/>
@@ -4419,7 +4617,6 @@
     <w:lsdException w:name="HTML Sample" w:semiHidden="1" w:unhideWhenUsed="1"/>
     <w:lsdException w:name="HTML Typewriter" w:semiHidden="1" w:unhideWhenUsed="1"/>
     <w:lsdException w:name="HTML Variable" w:semiHidden="1" w:unhideWhenUsed="1"/>
-    <w:lsdException w:name="Normal Table" w:semiHidden="1" w:unhideWhenUsed="1"/>
     <w:lsdException w:name="annotation subject" w:semiHidden="1" w:unhideWhenUsed="1"/>
     <w:lsdException w:name="No List" w:semiHidden="1" w:unhideWhenUsed="1"/>
     <w:lsdException w:name="Outline List 1" w:semiHidden="1" w:unhideWhenUsed="1"/>
@@ -4462,11 +4659,8 @@
     <w:lsdException w:name="Table Contemporary" w:semiHidden="1" w:unhideWhenUsed="1"/>
     <w:lsdException w:name="Table Elegant" w:semiHidden="1" w:unhideWhenUsed="1"/>
     <w:lsdException w:name="Table Professional" w:semiHidden="1" w:unhideWhenUsed="1"/>
-    <w:lsdException w:name="Table Subtle 1" w:semiHidden="1" w:unhideWhenUsed="1"/>
     <w:lsdException w:name="Table Subtle 2" w:semiHidden="1" w:unhideWhenUsed="1"/>
     <w:lsdException w:name="Table Web 1" w:semiHidden="1" w:unhideWhenUsed="1"/>
-    <w:lsdException w:name="Table Web 2" w:semiHidden="1" w:unhideWhenUsed="1"/>
-    <w:lsdException w:name="Table Web 3" w:semiHidden="1" w:unhideWhenUsed="1"/>
     <w:lsdException w:name="Balloon Text" w:semiHidden="1" w:unhideWhenUsed="1"/>
     <w:lsdException w:name="Table Grid" w:uiPriority="59"/>
     <w:lsdException w:name="Table Theme" w:semiHidden="1" w:unhideWhenUsed="1"/>
@@ -4685,6 +4879,11 @@
     <w:lsdException w:name="List Table 5 Dark Accent 6" w:uiPriority="50"/>
     <w:lsdException w:name="List Table 6 Colorful Accent 6" w:uiPriority="51"/>
     <w:lsdException w:name="List Table 7 Colorful Accent 6" w:uiPriority="52"/>
+    <w:lsdException w:name="Mention" w:semiHidden="1" w:unhideWhenUsed="1"/>
+    <w:lsdException w:name="Smart Hyperlink" w:semiHidden="1" w:unhideWhenUsed="1"/>
+    <w:lsdException w:name="Hashtag" w:semiHidden="1" w:unhideWhenUsed="1"/>
+    <w:lsdException w:name="Unresolved Mention" w:semiHidden="1" w:unhideWhenUsed="1"/>
+    <w:lsdException w:name="Smart Link" w:semiHidden="1" w:unhideWhenUsed="1"/>
   </w:latentStyles>
   <w:style w:type="paragraph" w:default="1" w:styleId="Normal">
     <w:name w:val="Normal"/>

</xml_diff>

<commit_message>
added today's lecture code.
</commit_message>
<xml_diff>
--- a/homework/pa6/PA6.docx
+++ b/homework/pa6/PA6.docx
@@ -906,8 +906,6 @@
       <w:r>
         <w:t>3</w:t>
       </w:r>
-      <w:bookmarkStart w:id="0" w:name="_GoBack"/>
-      <w:bookmarkEnd w:id="0"/>
       <w:r>
         <w:t>, you must output the path of movies that connect the two actors</w:t>
       </w:r>
@@ -950,18 +948,14 @@
               </w:rPr>
               <w:t xml:space="preserve">Enter First Actor ID: </w:t>
             </w:r>
-            <w:r>
-              <w:rPr>
-                <w:rFonts w:ascii="Consolas" w:hAnsi="Consolas"/>
-              </w:rPr>
+            <w:bookmarkStart w:id="0" w:name="_GoBack"/>
+            <w:r>
               <w:t>nm000012</w:t>
             </w:r>
             <w:r>
-              <w:rPr>
-                <w:rFonts w:ascii="Consolas" w:hAnsi="Consolas"/>
-              </w:rPr>
               <w:t>5</w:t>
             </w:r>
+            <w:bookmarkEnd w:id="0"/>
           </w:p>
           <w:p>
             <w:pPr>
@@ -5095,7 +5089,6 @@
   <w:style w:type="character" w:default="1" w:styleId="DefaultParagraphFont">
     <w:name w:val="Default Paragraph Font"/>
     <w:uiPriority w:val="1"/>
-    <w:semiHidden/>
     <w:unhideWhenUsed/>
   </w:style>
   <w:style w:type="table" w:default="1" w:styleId="TableNormal">

</xml_diff>